<commit_message>
small edit to the document
</commit_message>
<xml_diff>
--- a/WDPS - Assignment 1 - Entity Linking - Group 50.docx
+++ b/WDPS - Assignment 1 - Entity Linking - Group 50.docx
@@ -10,6 +10,7 @@
           <w:docPartUnique/>
         </w:docPartObj>
       </w:sdtPr>
+      <w:sdtEndPr/>
       <w:sdtContent>
         <w:p>
           <w:r>
@@ -89,6 +90,7 @@
                                   <w:dataBinding w:prefixMappings="xmlns:ns0='http://purl.org/dc/elements/1.1/' xmlns:ns1='http://schemas.openxmlformats.org/package/2006/metadata/core-properties' " w:xpath="/ns1:coreProperties[1]/ns0:creator[1]" w:storeItemID="{6C3C8BC8-F283-45AE-878A-BAB7291924A1}"/>
                                   <w:text/>
                                 </w:sdtPr>
+                                <w:sdtEndPr/>
                                 <w:sdtContent>
                                   <w:p>
                                     <w:pPr>
@@ -234,6 +236,7 @@
                             <w:dataBinding w:prefixMappings="xmlns:ns0='http://purl.org/dc/elements/1.1/' xmlns:ns1='http://schemas.openxmlformats.org/package/2006/metadata/core-properties' " w:xpath="/ns1:coreProperties[1]/ns0:creator[1]" w:storeItemID="{6C3C8BC8-F283-45AE-878A-BAB7291924A1}"/>
                             <w:text/>
                           </w:sdtPr>
+                          <w:sdtEndPr/>
                           <w:sdtContent>
                             <w:p>
                               <w:pPr>
@@ -431,6 +434,7 @@
                                     <w:dataBinding w:prefixMappings="xmlns:ns0='http://purl.org/dc/elements/1.1/' xmlns:ns1='http://schemas.openxmlformats.org/package/2006/metadata/core-properties' " w:xpath="/ns1:coreProperties[1]/ns0:title[1]" w:storeItemID="{6C3C8BC8-F283-45AE-878A-BAB7291924A1}"/>
                                     <w:text w:multiLine="1"/>
                                   </w:sdtPr>
+                                  <w:sdtEndPr/>
                                   <w:sdtContent>
                                     <w:bookmarkEnd w:id="0"/>
                                     <w:r>
@@ -552,6 +556,7 @@
                               <w:dataBinding w:prefixMappings="xmlns:ns0='http://purl.org/dc/elements/1.1/' xmlns:ns1='http://schemas.openxmlformats.org/package/2006/metadata/core-properties' " w:xpath="/ns1:coreProperties[1]/ns0:title[1]" w:storeItemID="{6C3C8BC8-F283-45AE-878A-BAB7291924A1}"/>
                               <w:text w:multiLine="1"/>
                             </w:sdtPr>
+                            <w:sdtEndPr/>
                             <w:sdtContent>
                               <w:bookmarkEnd w:id="1"/>
                               <w:r>
@@ -642,6 +647,13 @@
     </w:sdt>
     <w:sdt>
       <w:sdtPr>
+        <w:rPr>
+          <w:rFonts w:asciiTheme="minorHAnsi" w:eastAsiaTheme="minorHAnsi" w:hAnsiTheme="minorHAnsi" w:cstheme="minorBidi"/>
+          <w:color w:val="auto"/>
+          <w:sz w:val="22"/>
+          <w:szCs w:val="22"/>
+          <w:lang w:val="en-GB"/>
+        </w:rPr>
         <w:id w:val="450748093"/>
         <w:docPartObj>
           <w:docPartGallery w:val="Table of Contents"/>
@@ -650,14 +662,9 @@
       </w:sdtPr>
       <w:sdtEndPr>
         <w:rPr>
-          <w:rFonts w:asciiTheme="minorHAnsi" w:eastAsiaTheme="minorHAnsi" w:hAnsiTheme="minorHAnsi" w:cstheme="minorBidi"/>
           <w:b/>
           <w:bCs/>
           <w:noProof/>
-          <w:color w:val="auto"/>
-          <w:sz w:val="22"/>
-          <w:szCs w:val="22"/>
-          <w:lang w:val="en-GB"/>
         </w:rPr>
       </w:sdtEndPr>
       <w:sdtContent>
@@ -1550,7 +1557,16 @@
         <w:t xml:space="preserve">contextual </w:t>
       </w:r>
       <w:r>
-        <w:t>understanding of the topic and most important entities covered in the text.</w:t>
+        <w:t xml:space="preserve">understanding of the topic and </w:t>
+      </w:r>
+      <w:r>
+        <w:rPr>
+          <w:lang w:val="en-NL"/>
+        </w:rPr>
+        <w:t xml:space="preserve">the </w:t>
+      </w:r>
+      <w:r>
+        <w:t>most important entities covered in the text.</w:t>
       </w:r>
       <w:r>
         <w:t xml:space="preserve"> Accomplishing this type of recognition </w:t>
@@ -1956,6 +1972,43 @@
     </w:p>
     <w:p>
       <w:pPr>
+        <w:rPr>
+          <w:lang w:val="en-NL"/>
+        </w:rPr>
+      </w:pPr>
+      <w:r>
+        <w:rPr>
+          <w:lang w:val="en-NL"/>
+        </w:rPr>
+        <w:t xml:space="preserve">In the sub-sections below we will describe each of the items in the program in more detail. </w:t>
+      </w:r>
+      <w:r>
+        <w:rPr>
+          <w:lang w:val="en-NL"/>
+        </w:rPr>
+        <w:t xml:space="preserve">All functions and classes have </w:t>
+      </w:r>
+      <w:r>
+        <w:rPr>
+          <w:lang w:val="en-NL"/>
+        </w:rPr>
+        <w:t xml:space="preserve">also </w:t>
+      </w:r>
+      <w:r>
+        <w:rPr>
+          <w:lang w:val="en-NL"/>
+        </w:rPr>
+        <w:t>been documented in the code itself</w:t>
+      </w:r>
+      <w:r>
+        <w:rPr>
+          <w:lang w:val="en-NL"/>
+        </w:rPr>
+        <w:t>, so the main purpose of these sections are to provide additional rationale behind choices made and present the programme in a more every-day, user-friendly format which can also be enjoyed by readers who are not as affinitive with the python code itself.</w:t>
+      </w:r>
+    </w:p>
+    <w:p>
+      <w:pPr>
         <w:pStyle w:val="Heading3"/>
         <w:rPr>
           <w:lang w:val="en-NL"/>
@@ -1966,6 +2019,7 @@
         <w:rPr>
           <w:lang w:val="en-NL"/>
         </w:rPr>
+        <w:lastRenderedPageBreak/>
         <w:t>Main</w:t>
       </w:r>
       <w:bookmarkEnd w:id="6"/>
@@ -2036,7 +2090,6 @@
                 <w:szCs w:val="18"/>
                 <w:lang w:eastAsia="en-GB"/>
               </w:rPr>
-              <w:lastRenderedPageBreak/>
               <w:t>Argument</w:t>
             </w:r>
           </w:p>
@@ -3041,19 +3094,7 @@
         <w:rPr>
           <w:lang w:val="en-NL"/>
         </w:rPr>
-        <w:t xml:space="preserve"> as this is where the bulk of the functionality comes together and gets linked to each other. In addition to calling the 4 underlying sub-processes and validating that </w:t>
-      </w:r>
-      <w:r>
-        <w:rPr>
-          <w:lang w:val="en-NL"/>
-        </w:rPr>
-        <w:t>the output of a given sub-process is compatible with the input of the subsequent one</w:t>
-      </w:r>
-      <w:r>
-        <w:rPr>
-          <w:lang w:val="en-NL"/>
-        </w:rPr>
-        <w:t xml:space="preserve">, the pipeline also contains some other vital steps in the process. </w:t>
+        <w:t xml:space="preserve"> as this is where the bulk of the functionality comes together and gets linked to each other. In addition to calling the 4 underlying sub-processes and validating that the output of a given sub-process is compatible with the input of the subsequent one, the pipeline also contains some other vital steps in the process. </w:t>
       </w:r>
     </w:p>
     <w:p>
@@ -3251,6 +3292,7 @@
         <w:rPr>
           <w:lang w:val="en-NL"/>
         </w:rPr>
+        <w:lastRenderedPageBreak/>
         <w:t xml:space="preserve">The first step is to use natural language processing </w:t>
       </w:r>
       <w:r>
@@ -3274,13 +3316,7 @@
         <w:rPr>
           <w:lang w:val="en-NL"/>
         </w:rPr>
-        <w:t xml:space="preserve">” (English - small) or </w:t>
-      </w:r>
-      <w:r>
-        <w:rPr>
-          <w:lang w:val="en-NL"/>
-        </w:rPr>
-        <w:t>“</w:t>
+        <w:t>” (English - small) or “</w:t>
       </w:r>
       <w:proofErr w:type="spellStart"/>
       <w:r>
@@ -3302,13 +3338,7 @@
         <w:rPr>
           <w:lang w:val="en-NL"/>
         </w:rPr>
-        <w:t>”</w:t>
-      </w:r>
-      <w:r>
-        <w:rPr>
-          <w:lang w:val="en-NL"/>
-        </w:rPr>
-        <w:t xml:space="preserve"> (English - large) models. The model being used can be defined by the user with the </w:t>
+        <w:t xml:space="preserve">” (English - large) models. The model being used can be defined by the user with the </w:t>
       </w:r>
       <w:proofErr w:type="spellStart"/>
       <w:r>
@@ -3354,14 +3384,7 @@
         <w:rPr>
           <w:lang w:val="en-NL"/>
         </w:rPr>
-        <w:t xml:space="preserve">is a sophisticated package which contains multiple pipelines to, for example, perform lemmatization, </w:t>
-      </w:r>
-      <w:r>
-        <w:rPr>
-          <w:lang w:val="en-NL"/>
-        </w:rPr>
-        <w:lastRenderedPageBreak/>
-        <w:t>tok2vec and named entity recognition</w:t>
+        <w:t>is a sophisticated package which contains multiple pipelines to, for example, perform lemmatization, tok2vec and named entity recognition</w:t>
       </w:r>
       <w:r>
         <w:rPr>
@@ -3512,19 +3535,7 @@
         <w:rPr>
           <w:lang w:val="en-NL"/>
         </w:rPr>
-        <w:t xml:space="preserve">Certain characters, such as “\”, “(” and </w:t>
-      </w:r>
-      <w:r>
-        <w:rPr>
-          <w:lang w:val="en-NL"/>
-        </w:rPr>
-        <w:t>multiple</w:t>
-      </w:r>
-      <w:r>
-        <w:rPr>
-          <w:lang w:val="en-NL"/>
-        </w:rPr>
-        <w:t xml:space="preserve"> spaces were removed using regular expressions (</w:t>
+        <w:t>Certain characters, such as “\”, “(” and multiple spaces were removed using regular expressions (</w:t>
       </w:r>
       <w:proofErr w:type="spellStart"/>
       <w:r>
@@ -3538,19 +3549,7 @@
         <w:rPr>
           <w:lang w:val="en-NL"/>
         </w:rPr>
-        <w:t>).</w:t>
-      </w:r>
-      <w:r>
-        <w:rPr>
-          <w:lang w:val="en-NL"/>
-        </w:rPr>
-        <w:t xml:space="preserve"> These were removed in an effort to further clean the entity strings.</w:t>
-      </w:r>
-      <w:r>
-        <w:rPr>
-          <w:lang w:val="en-NL"/>
-        </w:rPr>
-        <w:t xml:space="preserve">  </w:t>
+        <w:t xml:space="preserve">). These were removed in an effort to further clean the entity strings.  </w:t>
       </w:r>
       <w:r>
         <w:rPr>
@@ -3760,13 +3759,7 @@
         <w:rPr>
           <w:lang w:val="en-NL"/>
         </w:rPr>
-        <w:t xml:space="preserve"> </w:t>
-      </w:r>
-      <w:r>
-        <w:rPr>
-          <w:lang w:val="en-NL"/>
-        </w:rPr>
-        <w:t>default cut</w:t>
+        <w:t xml:space="preserve"> default cut</w:t>
       </w:r>
       <w:r>
         <w:rPr>
@@ -3778,13 +3771,7 @@
         <w:rPr>
           <w:lang w:val="en-NL"/>
         </w:rPr>
-        <w:t>off</w:t>
-      </w:r>
-      <w:r>
-        <w:rPr>
-          <w:lang w:val="en-NL"/>
-        </w:rPr>
-        <w:t xml:space="preserve"> was chosen as it yielded a manageable number of results and because </w:t>
+        <w:t xml:space="preserve">off was chosen as it yielded a manageable number of results and because </w:t>
       </w:r>
       <w:r>
         <w:rPr>
@@ -3965,7 +3952,14 @@
         <w:rPr>
           <w:lang w:val="en-NL"/>
         </w:rPr>
-        <w:t>. If only one or zero hits are found, it is evident that no further processing needs to be done; in the case of zero hits nothing can be removed meaning therefore no further refinement is necessary or possible and in the case of one hit, this hit will always be returned and therefore there is also no further refinement necessary. If more than one hit is found, these hits</w:t>
+        <w:t xml:space="preserve">. If only one or zero hits are found, it is evident that no further processing needs to be done; in the case of zero hits nothing can be removed meaning therefore no further refinement is necessary or possible and in the case of one hit, this hit will always be returned and therefore there is also no further refinement </w:t>
+      </w:r>
+      <w:r>
+        <w:rPr>
+          <w:lang w:val="en-NL"/>
+        </w:rPr>
+        <w:lastRenderedPageBreak/>
+        <w:t>necessary. If more than one hit is found, these hits</w:t>
       </w:r>
       <w:r>
         <w:rPr>
@@ -4020,7 +4014,6 @@
         <w:rPr>
           <w:lang w:val="en-NL"/>
         </w:rPr>
-        <w:lastRenderedPageBreak/>
         <w:t>Note that the Decision unfortunately did not perform as desired and the choice was therefore made to disable this part of the pipeline. Nevertheless, it has been included as a lot of the logic in the class is valid and could be improved upon to fix the process in a later step. Concretely speaking, the disable in this case means that the input given to this class is immediately returned again as the output.</w:t>
       </w:r>
     </w:p>
@@ -4451,13 +4444,7 @@
         <w:rPr>
           <w:lang w:val="en-NL"/>
         </w:rPr>
-        <w:t>Difficulties</w:t>
-      </w:r>
-      <w:r>
-        <w:rPr>
-          <w:lang w:val="en-NL"/>
-        </w:rPr>
-        <w:t xml:space="preserve"> Encountered</w:t>
+        <w:t>Difficulties Encountered</w:t>
       </w:r>
       <w:bookmarkEnd w:id="13"/>
     </w:p>
@@ -4626,14 +4613,7 @@
         <w:rPr>
           <w:lang w:val="en-NL"/>
         </w:rPr>
-        <w:t xml:space="preserve"> machines. This was largely due to the amount of technicality (such as the amount of allocated memory) needed to set up the environment. Nevertheless, we got this running on everyone’s machines and, after working with it for longer, did </w:t>
-      </w:r>
-      <w:r>
-        <w:rPr>
-          <w:lang w:val="en-NL"/>
-        </w:rPr>
-        <w:lastRenderedPageBreak/>
-        <w:t>get more of a hang of how everything worked. This “issue” was therefore resolved as the project elapsed.</w:t>
+        <w:t xml:space="preserve"> machines. This was largely due to the amount of technicality (such as the amount of allocated memory) needed to set up the environment. Nevertheless, we got this running on everyone’s machines and, after working with it for longer, did get more of a hang of how everything worked. This “issue” was therefore resolved as the project elapsed.</w:t>
       </w:r>
     </w:p>
     <w:p>
@@ -5420,6 +5400,7 @@
   <w:style w:type="character" w:default="1" w:styleId="DefaultParagraphFont">
     <w:name w:val="Default Paragraph Font"/>
     <w:uiPriority w:val="1"/>
+    <w:semiHidden/>
     <w:unhideWhenUsed/>
   </w:style>
   <w:style w:type="table" w:default="1" w:styleId="TableNormal">

</xml_diff>